<commit_message>
Handout with date fixed
</commit_message>
<xml_diff>
--- a/2020-05-02-SlidingWindow/2020-05-02 Handout SlidingWindow.docx
+++ b/2020-05-02-SlidingWindow/2020-05-02 Handout SlidingWindow.docx
@@ -38,7 +38,7 @@
           <w:sz w:val="36"/>
           <w:szCs w:val="36"/>
         </w:rPr>
-        <w:t>01</w:t>
+        <w:t>0</w:t>
       </w:r>
       <w:r>
         <w:rPr>
@@ -46,7 +46,7 @@
           <w:sz w:val="36"/>
           <w:szCs w:val="36"/>
         </w:rPr>
-        <w:t>-</w:t>
+        <w:t>5</w:t>
       </w:r>
       <w:r>
         <w:rPr>
@@ -54,7 +54,7 @@
           <w:sz w:val="36"/>
           <w:szCs w:val="36"/>
         </w:rPr>
-        <w:t>18</w:t>
+        <w:t>-</w:t>
       </w:r>
       <w:r>
         <w:rPr>
@@ -62,15 +62,17 @@
           <w:sz w:val="36"/>
           <w:szCs w:val="36"/>
         </w:rPr>
-        <w:t xml:space="preserve"> - Handout </w:t>
-      </w:r>
+        <w:t>02</w:t>
+      </w:r>
+      <w:bookmarkStart w:id="0" w:name="_GoBack"/>
+      <w:bookmarkEnd w:id="0"/>
       <w:r>
         <w:rPr>
           <w:color w:val="283592"/>
           <w:sz w:val="36"/>
           <w:szCs w:val="36"/>
         </w:rPr>
-        <w:t>–</w:t>
+        <w:t xml:space="preserve"> - Handout </w:t>
       </w:r>
       <w:r>
         <w:rPr>
@@ -78,7 +80,7 @@
           <w:sz w:val="36"/>
           <w:szCs w:val="36"/>
         </w:rPr>
-        <w:t xml:space="preserve"> </w:t>
+        <w:t>–</w:t>
       </w:r>
       <w:r>
         <w:rPr>
@@ -86,7 +88,7 @@
           <w:sz w:val="36"/>
           <w:szCs w:val="36"/>
         </w:rPr>
-        <w:t xml:space="preserve">  </w:t>
+        <w:t xml:space="preserve"> </w:t>
       </w:r>
       <w:r>
         <w:rPr>
@@ -94,7 +96,7 @@
           <w:sz w:val="36"/>
           <w:szCs w:val="36"/>
         </w:rPr>
-        <w:t>Sliding Window</w:t>
+        <w:t xml:space="preserve">  Sliding Window</w:t>
       </w:r>
     </w:p>
     <w:p>
@@ -108,8 +110,8 @@
           <w:rFonts w:cstheme="minorHAnsi"/>
         </w:rPr>
       </w:pPr>
-      <w:bookmarkStart w:id="0" w:name="_heading=h.30j0zll" w:colFirst="0" w:colLast="0"/>
-      <w:bookmarkEnd w:id="0"/>
+      <w:bookmarkStart w:id="1" w:name="_heading=h.30j0zll" w:colFirst="0" w:colLast="0"/>
+      <w:bookmarkEnd w:id="1"/>
     </w:p>
     <w:p>
       <w:pPr>
@@ -4309,8 +4311,6 @@
         <w:spacing w:line="276" w:lineRule="auto"/>
         <w:ind w:firstLine="0"/>
       </w:pPr>
-      <w:bookmarkStart w:id="1" w:name="_GoBack"/>
-      <w:bookmarkEnd w:id="1"/>
     </w:p>
     <w:sectPr>
       <w:headerReference w:type="default" r:id="rId15"/>

</xml_diff>